<commit_message>
Have changed models flow in the doc.
</commit_message>
<xml_diff>
--- a/AnalysisAndDesign/BRails_Models_2-4-2013.docx
+++ b/AnalysisAndDesign/BRails_Models_2-4-2013.docx
@@ -824,7 +824,18 @@
         </w:numPr>
       </w:pPr>
       <w:r>
-        <w:t>topic_number (*). Would be chapter number.Topic number. E.G. Chapter 1: 1.1, 1.2, 1.2.1 ETC. :Number.</w:t>
+        <w:t xml:space="preserve">topic_number (*). Would be chapter number.Topic number. E.G. Chapter 1: 1.1, 1.2, 1.2.1 </w:t>
+      </w:r>
+      <w:proofErr w:type="gramStart"/>
+      <w:r>
+        <w:t>ETC. :</w:t>
+      </w:r>
+      <w:r>
+        <w:t>Float</w:t>
+      </w:r>
+      <w:proofErr w:type="gramEnd"/>
+      <w:r>
+        <w:t>.</w:t>
       </w:r>
     </w:p>
     <w:p>

</xml_diff>